<commit_message>
Them hieu ung cho cong trinh khi click va di chuyen
</commit_message>
<xml_diff>
--- a/CHANGELOG.docx
+++ b/CHANGELOG.docx
@@ -4,12 +4,26 @@
   <w:body>
     <w:p>
       <w:r>
-        <w:t>2018/08/28 : 16h22</w:t>
+        <w:t>2018/08/28 : 17h10 : doannd2</w:t>
       </w:r>
+    </w:p>
+    <w:p>
+      <w:pPr>
+        <w:pStyle w:val="ListParagraph"/>
+        <w:numPr>
+          <w:ilvl w:val="0"/>
+          <w:numId w:val="1"/>
+        </w:numPr>
+      </w:pPr>
+      <w:r>
+        <w:t>Thêm hiệu ứng bóng mờ cho công trình và làm mờ nền xanh khi di chuyển</w:t>
+      </w:r>
+    </w:p>
+    <w:p>
       <w:bookmarkStart w:id="0" w:name="_GoBack"/>
       <w:bookmarkEnd w:id="0"/>
       <w:r>
-        <w:t xml:space="preserve"> : doannd2</w:t>
+        <w:t>2018/08/28 : 16h22 : doannd2</w:t>
       </w:r>
     </w:p>
     <w:p>

</xml_diff>

<commit_message>
Thay doi ham tinh zOrder cho cong trinh, cap nhat lai san luong cho cong trinh khai thac khi nhan vao xem thong tin, khong cho nang cap nha nghien cuu khi dang nghien cuu
</commit_message>
<xml_diff>
--- a/CHANGELOG.docx
+++ b/CHANGELOG.docx
@@ -4,7 +4,10 @@
   <w:body>
     <w:p>
       <w:r>
-        <w:t>2018/08/28 : 17h10 : doannd2</w:t>
+        <w:t>2018/08/29 : 14h25</w:t>
+      </w:r>
+      <w:r>
+        <w:t xml:space="preserve"> : doannd2</w:t>
       </w:r>
     </w:p>
     <w:p>
@@ -16,12 +19,44 @@
         </w:numPr>
       </w:pPr>
       <w:r>
+        <w:t>Cập nhật tài nguyên cho các mỏ khi nhấn vào xem thông tin (từ build 2 đã có cập nhật nhưng giờ xem lại không còn)</w:t>
+      </w:r>
+    </w:p>
+    <w:p>
+      <w:pPr>
+        <w:pStyle w:val="ListParagraph"/>
+        <w:numPr>
+          <w:ilvl w:val="0"/>
+          <w:numId w:val="1"/>
+        </w:numPr>
+      </w:pPr>
+      <w:r>
+        <w:t>Thay đổi hàm tính Zorder của công trình</w:t>
+      </w:r>
+      <w:bookmarkStart w:id="0" w:name="_GoBack"/>
+      <w:bookmarkEnd w:id="0"/>
+      <w:r>
+        <w:t xml:space="preserve"> theo (dòng + cột + kích thước/2)</w:t>
+      </w:r>
+    </w:p>
+    <w:p>
+      <w:r>
+        <w:t>2018/08/28 : 17h10 : doannd2</w:t>
+      </w:r>
+    </w:p>
+    <w:p>
+      <w:pPr>
+        <w:pStyle w:val="ListParagraph"/>
+        <w:numPr>
+          <w:ilvl w:val="0"/>
+          <w:numId w:val="1"/>
+        </w:numPr>
+      </w:pPr>
+      <w:r>
         <w:t>Thêm hiệu ứng bóng mờ cho công trình và làm mờ nền xanh khi di chuyển</w:t>
       </w:r>
     </w:p>
     <w:p>
-      <w:bookmarkStart w:id="0" w:name="_GoBack"/>
-      <w:bookmarkEnd w:id="0"/>
       <w:r>
         <w:t>2018/08/28 : 16h22 : doannd2</w:t>
       </w:r>

</xml_diff>

<commit_message>
Xoa vat can, xoa bot file anh khong dung
</commit_message>
<xml_diff>
--- a/CHANGELOG.docx
+++ b/CHANGELOG.docx
@@ -4,10 +4,7 @@
   <w:body>
     <w:p>
       <w:r>
-        <w:t>2018/08/29 : 14h25</w:t>
-      </w:r>
-      <w:r>
-        <w:t xml:space="preserve"> : doannd2</w:t>
+        <w:t>2018/08/29 : 14h25 : doannd2</w:t>
       </w:r>
     </w:p>
     <w:p>
@@ -19,7 +16,17 @@
         </w:numPr>
       </w:pPr>
       <w:r>
-        <w:t>Cập nhật tài nguyên cho các mỏ khi nhấn vào xem thông tin (từ build 2 đã có cập nhật nhưng giờ xem lại không còn)</w:t>
+        <w:t>Thêm xóa bỏ vật cản và xóa bớt file PNG không dùng</w:t>
+      </w:r>
+      <w:bookmarkStart w:id="0" w:name="_GoBack"/>
+      <w:bookmarkEnd w:id="0"/>
+    </w:p>
+    <w:p>
+      <w:r>
+        <w:t>2018/08/29 : 14h25</w:t>
+      </w:r>
+      <w:r>
+        <w:t xml:space="preserve"> : doannd2</w:t>
       </w:r>
     </w:p>
     <w:p>
@@ -31,12 +38,19 @@
         </w:numPr>
       </w:pPr>
       <w:r>
-        <w:t>Thay đổi hàm tính Zorder của công trình</w:t>
-      </w:r>
-      <w:bookmarkStart w:id="0" w:name="_GoBack"/>
-      <w:bookmarkEnd w:id="0"/>
-      <w:r>
-        <w:t xml:space="preserve"> theo (dòng + cột + kích thước/2)</w:t>
+        <w:t>Cập nhật tài nguyên cho các mỏ khi nhấn vào xem thông tin (từ build 2 đã có cập nhật nhưng giờ xem lại không còn)</w:t>
+      </w:r>
+    </w:p>
+    <w:p>
+      <w:pPr>
+        <w:pStyle w:val="ListParagraph"/>
+        <w:numPr>
+          <w:ilvl w:val="0"/>
+          <w:numId w:val="1"/>
+        </w:numPr>
+      </w:pPr>
+      <w:r>
+        <w:t>Thay đổi hàm tính Zorder của công trình theo (dòng + cột + kích thước/2)</w:t>
       </w:r>
     </w:p>
     <w:p>

</xml_diff>

<commit_message>
chinh sua ZOrder cua linh khi di chuyen
</commit_message>
<xml_diff>
--- a/CHANGELOG.docx
+++ b/CHANGELOG.docx
@@ -4,7 +4,21 @@
   <w:body>
     <w:p>
       <w:r>
-        <w:t>2018/08/29 : 14h25 : doannd2</w:t>
+        <w:t xml:space="preserve">2018/08/29 : </w:t>
+      </w:r>
+      <w:r>
+        <w:t>20h35</w:t>
+      </w:r>
+      <w:bookmarkStart w:id="0" w:name="_GoBack"/>
+      <w:bookmarkEnd w:id="0"/>
+      <w:r>
+        <w:t xml:space="preserve"> : </w:t>
+      </w:r>
+      <w:r>
+        <w:t>hoant</w:t>
+      </w:r>
+      <w:r>
+        <w:t>6</w:t>
       </w:r>
     </w:p>
     <w:p>
@@ -16,10 +30,31 @@
         </w:numPr>
       </w:pPr>
       <w:r>
+        <w:t>Chỉnh sửa ZOrder của lính khi chạy</w:t>
+      </w:r>
+    </w:p>
+    <w:p>
+      <w:r>
+        <w:t xml:space="preserve">2018/08/29 : </w:t>
+      </w:r>
+      <w:r>
+        <w:t>20h28</w:t>
+      </w:r>
+      <w:r>
+        <w:t xml:space="preserve"> : doannd2</w:t>
+      </w:r>
+    </w:p>
+    <w:p>
+      <w:pPr>
+        <w:pStyle w:val="ListParagraph"/>
+        <w:numPr>
+          <w:ilvl w:val="0"/>
+          <w:numId w:val="1"/>
+        </w:numPr>
+      </w:pPr>
+      <w:r>
         <w:t>Thêm xóa bỏ vật cản và xóa bớt file PNG không dùng</w:t>
       </w:r>
-      <w:bookmarkStart w:id="0" w:name="_GoBack"/>
-      <w:bookmarkEnd w:id="0"/>
     </w:p>
     <w:p>
       <w:r>

</xml_diff>

<commit_message>
Hoan tat sua loi xay dung, di chuyen cong trinh ket hop zoom v di chuyen map
</commit_message>
<xml_diff>
--- a/CHANGELOG.docx
+++ b/CHANGELOG.docx
@@ -4,18 +4,44 @@
   <w:body>
     <w:p>
       <w:r>
-        <w:t xml:space="preserve">2018/08/29 : </w:t>
-      </w:r>
-      <w:r>
-        <w:t>20h35</w:t>
+        <w:t>2018/08/31 : 14h36: doannd2</w:t>
+      </w:r>
+    </w:p>
+    <w:p>
+      <w:pPr>
+        <w:pStyle w:val="ListParagraph"/>
+        <w:numPr>
+          <w:ilvl w:val="0"/>
+          <w:numId w:val="2"/>
+        </w:numPr>
+      </w:pPr>
+      <w:r>
+        <w:t>Hoàn tất fix các lỗi xây dựng và di chuyển công trình, zoom map, move map</w:t>
+      </w:r>
+    </w:p>
+    <w:p>
+      <w:pPr>
+        <w:pStyle w:val="ListParagraph"/>
+        <w:numPr>
+          <w:ilvl w:val="0"/>
+          <w:numId w:val="2"/>
+        </w:numPr>
+      </w:pPr>
+      <w:r>
+        <w:t>Thay đổi GUI giao diện đăng nhập</w:t>
       </w:r>
       <w:bookmarkStart w:id="0" w:name="_GoBack"/>
       <w:bookmarkEnd w:id="0"/>
-      <w:r>
-        <w:t xml:space="preserve"> : </w:t>
-      </w:r>
-      <w:r>
-        <w:t>hoant</w:t>
+    </w:p>
+    <w:p>
+      <w:r>
+        <w:t xml:space="preserve">2018/08/29 : </w:t>
+      </w:r>
+      <w:r>
+        <w:t>20h35</w:t>
+      </w:r>
+      <w:r>
+        <w:t xml:space="preserve"> : hoant</w:t>
       </w:r>
       <w:r>
         <w:t>6</w:t>
@@ -148,6 +174,118 @@
 <file path=word/numbering.xml><?xml version="1.0" encoding="utf-8"?>
 <w:numbering xmlns:wpc="http://schemas.microsoft.com/office/word/2010/wordprocessingCanvas" xmlns:cx="http://schemas.microsoft.com/office/drawing/2014/chartex" xmlns:cx1="http://schemas.microsoft.com/office/drawing/2015/9/8/chartex" xmlns:mc="http://schemas.openxmlformats.org/markup-compatibility/2006" xmlns:o="urn:schemas-microsoft-com:office:office" xmlns:r="http://schemas.openxmlformats.org/officeDocument/2006/relationships" xmlns:m="http://schemas.openxmlformats.org/officeDocument/2006/math" xmlns:v="urn:schemas-microsoft-com:vml" xmlns:wp14="http://schemas.microsoft.com/office/word/2010/wordprocessingDrawing" xmlns:wp="http://schemas.openxmlformats.org/drawingml/2006/wordprocessingDrawing" xmlns:w10="urn:schemas-microsoft-com:office:word" xmlns:w="http://schemas.openxmlformats.org/wordprocessingml/2006/main" xmlns:w14="http://schemas.microsoft.com/office/word/2010/wordml" xmlns:w15="http://schemas.microsoft.com/office/word/2012/wordml" xmlns:w16se="http://schemas.microsoft.com/office/word/2015/wordml/symex" xmlns:wpg="http://schemas.microsoft.com/office/word/2010/wordprocessingGroup" xmlns:wpi="http://schemas.microsoft.com/office/word/2010/wordprocessingInk" xmlns:wne="http://schemas.microsoft.com/office/word/2006/wordml" xmlns:wps="http://schemas.microsoft.com/office/word/2010/wordprocessingShape" mc:Ignorable="w14 w15 w16se wp14">
   <w:abstractNum w:abstractNumId="0" w15:restartNumberingAfterBreak="0">
+    <w:nsid w:val="0C0A12E1"/>
+    <w:multiLevelType w:val="hybridMultilevel"/>
+    <w:tmpl w:val="111A8696"/>
+    <w:lvl w:ilvl="0" w:tplc="2E8AEBE4">
+      <w:numFmt w:val="bullet"/>
+      <w:lvlText w:val="-"/>
+      <w:lvlJc w:val="left"/>
+      <w:pPr>
+        <w:ind w:left="1080" w:hanging="360"/>
+      </w:pPr>
+      <w:rPr>
+        <w:rFonts w:ascii="Calibri" w:eastAsiaTheme="minorHAnsi" w:hAnsi="Calibri" w:cs="Calibri" w:hint="default"/>
+      </w:rPr>
+    </w:lvl>
+    <w:lvl w:ilvl="1" w:tplc="04090003" w:tentative="1">
+      <w:start w:val="1"/>
+      <w:numFmt w:val="bullet"/>
+      <w:lvlText w:val="o"/>
+      <w:lvlJc w:val="left"/>
+      <w:pPr>
+        <w:ind w:left="1800" w:hanging="360"/>
+      </w:pPr>
+      <w:rPr>
+        <w:rFonts w:ascii="Courier New" w:hAnsi="Courier New" w:cs="Courier New" w:hint="default"/>
+      </w:rPr>
+    </w:lvl>
+    <w:lvl w:ilvl="2" w:tplc="04090005" w:tentative="1">
+      <w:start w:val="1"/>
+      <w:numFmt w:val="bullet"/>
+      <w:lvlText w:val=""/>
+      <w:lvlJc w:val="left"/>
+      <w:pPr>
+        <w:ind w:left="2520" w:hanging="360"/>
+      </w:pPr>
+      <w:rPr>
+        <w:rFonts w:ascii="Wingdings" w:hAnsi="Wingdings" w:hint="default"/>
+      </w:rPr>
+    </w:lvl>
+    <w:lvl w:ilvl="3" w:tplc="04090001" w:tentative="1">
+      <w:start w:val="1"/>
+      <w:numFmt w:val="bullet"/>
+      <w:lvlText w:val=""/>
+      <w:lvlJc w:val="left"/>
+      <w:pPr>
+        <w:ind w:left="3240" w:hanging="360"/>
+      </w:pPr>
+      <w:rPr>
+        <w:rFonts w:ascii="Symbol" w:hAnsi="Symbol" w:hint="default"/>
+      </w:rPr>
+    </w:lvl>
+    <w:lvl w:ilvl="4" w:tplc="04090003" w:tentative="1">
+      <w:start w:val="1"/>
+      <w:numFmt w:val="bullet"/>
+      <w:lvlText w:val="o"/>
+      <w:lvlJc w:val="left"/>
+      <w:pPr>
+        <w:ind w:left="3960" w:hanging="360"/>
+      </w:pPr>
+      <w:rPr>
+        <w:rFonts w:ascii="Courier New" w:hAnsi="Courier New" w:cs="Courier New" w:hint="default"/>
+      </w:rPr>
+    </w:lvl>
+    <w:lvl w:ilvl="5" w:tplc="04090005" w:tentative="1">
+      <w:start w:val="1"/>
+      <w:numFmt w:val="bullet"/>
+      <w:lvlText w:val=""/>
+      <w:lvlJc w:val="left"/>
+      <w:pPr>
+        <w:ind w:left="4680" w:hanging="360"/>
+      </w:pPr>
+      <w:rPr>
+        <w:rFonts w:ascii="Wingdings" w:hAnsi="Wingdings" w:hint="default"/>
+      </w:rPr>
+    </w:lvl>
+    <w:lvl w:ilvl="6" w:tplc="04090001" w:tentative="1">
+      <w:start w:val="1"/>
+      <w:numFmt w:val="bullet"/>
+      <w:lvlText w:val=""/>
+      <w:lvlJc w:val="left"/>
+      <w:pPr>
+        <w:ind w:left="5400" w:hanging="360"/>
+      </w:pPr>
+      <w:rPr>
+        <w:rFonts w:ascii="Symbol" w:hAnsi="Symbol" w:hint="default"/>
+      </w:rPr>
+    </w:lvl>
+    <w:lvl w:ilvl="7" w:tplc="04090003" w:tentative="1">
+      <w:start w:val="1"/>
+      <w:numFmt w:val="bullet"/>
+      <w:lvlText w:val="o"/>
+      <w:lvlJc w:val="left"/>
+      <w:pPr>
+        <w:ind w:left="6120" w:hanging="360"/>
+      </w:pPr>
+      <w:rPr>
+        <w:rFonts w:ascii="Courier New" w:hAnsi="Courier New" w:cs="Courier New" w:hint="default"/>
+      </w:rPr>
+    </w:lvl>
+    <w:lvl w:ilvl="8" w:tplc="04090005" w:tentative="1">
+      <w:start w:val="1"/>
+      <w:numFmt w:val="bullet"/>
+      <w:lvlText w:val=""/>
+      <w:lvlJc w:val="left"/>
+      <w:pPr>
+        <w:ind w:left="6840" w:hanging="360"/>
+      </w:pPr>
+      <w:rPr>
+        <w:rFonts w:ascii="Wingdings" w:hAnsi="Wingdings" w:hint="default"/>
+      </w:rPr>
+    </w:lvl>
+  </w:abstractNum>
+  <w:abstractNum w:abstractNumId="1" w15:restartNumberingAfterBreak="0">
     <w:nsid w:val="119375BE"/>
     <w:multiLevelType w:val="hybridMultilevel"/>
     <w:tmpl w:val="98D83DE8"/>
@@ -261,6 +399,9 @@
     </w:lvl>
   </w:abstractNum>
   <w:num w:numId="1">
+    <w:abstractNumId w:val="1"/>
+  </w:num>
+  <w:num w:numId="2">
     <w:abstractNumId w:val="0"/>
   </w:num>
 </w:numbering>

</xml_diff>

<commit_message>
Cap nhat dong bo luyen quan client va server
</commit_message>
<xml_diff>
--- a/CHANGELOG.docx
+++ b/CHANGELOG.docx
@@ -4,7 +4,16 @@
   <w:body>
     <w:p>
       <w:r>
-        <w:t>2018/08/31 : 14h36: doannd2</w:t>
+        <w:t>2018/09/04 : 19</w:t>
+      </w:r>
+      <w:r>
+        <w:t>h</w:t>
+      </w:r>
+      <w:r>
+        <w:t>21</w:t>
+      </w:r>
+      <w:r>
+        <w:t>: doannd2</w:t>
       </w:r>
     </w:p>
     <w:p>
@@ -16,7 +25,7 @@
         </w:numPr>
       </w:pPr>
       <w:r>
-        <w:t>Hoàn tất fix các lỗi xây dựng và di chuyển công trình, zoom map, move map</w:t>
+        <w:t>Thêm hoạt ảnh cho nhà barrack khi luyện quân</w:t>
       </w:r>
     </w:p>
     <w:p>
@@ -28,10 +37,39 @@
         </w:numPr>
       </w:pPr>
       <w:r>
-        <w:t>Thay đổi GUI giao diện đăng nhập</w:t>
+        <w:t>Cho nhà barrack luyện quân tiếp tục khi người chơi mở lại game( chưa cập nhật hoàn chỉnh ở popUp)</w:t>
       </w:r>
       <w:bookmarkStart w:id="0" w:name="_GoBack"/>
       <w:bookmarkEnd w:id="0"/>
+    </w:p>
+    <w:p>
+      <w:r>
+        <w:t>2018/08/31 : 14h36: doannd2</w:t>
+      </w:r>
+    </w:p>
+    <w:p>
+      <w:pPr>
+        <w:pStyle w:val="ListParagraph"/>
+        <w:numPr>
+          <w:ilvl w:val="0"/>
+          <w:numId w:val="2"/>
+        </w:numPr>
+      </w:pPr>
+      <w:r>
+        <w:t>Hoàn tất fix các lỗi xây dựng và di chuyển công trình, zoom map, move map</w:t>
+      </w:r>
+    </w:p>
+    <w:p>
+      <w:pPr>
+        <w:pStyle w:val="ListParagraph"/>
+        <w:numPr>
+          <w:ilvl w:val="0"/>
+          <w:numId w:val="2"/>
+        </w:numPr>
+      </w:pPr>
+      <w:r>
+        <w:t>Thay đổi GUI giao diện đăng nhập</w:t>
+      </w:r>
     </w:p>
     <w:p>
       <w:r>

</xml_diff>

<commit_message>
Sua loi lien quan den cheat tai nguyen
</commit_message>
<xml_diff>
--- a/CHANGELOG.docx
+++ b/CHANGELOG.docx
@@ -4,16 +4,39 @@
   <w:body>
     <w:p>
       <w:r>
-        <w:t>2018/09/04 : 19</w:t>
-      </w:r>
-      <w:r>
-        <w:t>h</w:t>
-      </w:r>
-      <w:r>
-        <w:t>21</w:t>
+        <w:t>2018/09/0</w:t>
+      </w:r>
+      <w:r>
+        <w:t>6</w:t>
+      </w:r>
+      <w:r>
+        <w:t xml:space="preserve"> : 1</w:t>
+      </w:r>
+      <w:r>
+        <w:t>3h51</w:t>
       </w:r>
       <w:r>
         <w:t>: doannd2</w:t>
+      </w:r>
+    </w:p>
+    <w:p>
+      <w:pPr>
+        <w:pStyle w:val="ListParagraph"/>
+        <w:numPr>
+          <w:ilvl w:val="0"/>
+          <w:numId w:val="5"/>
+        </w:numPr>
+      </w:pPr>
+      <w:r>
+        <w:t>Sửa lỗi liên quan đến cheat tài nguyên</w:t>
+      </w:r>
+      <w:bookmarkStart w:id="0" w:name="_GoBack"/>
+      <w:bookmarkEnd w:id="0"/>
+    </w:p>
+    <w:p/>
+    <w:p>
+      <w:r>
+        <w:t>2018/09/04 : 19h21: doannd2</w:t>
       </w:r>
     </w:p>
     <w:p>
@@ -39,8 +62,6 @@
       <w:r>
         <w:t>Cho nhà barrack luyện quân tiếp tục khi người chơi mở lại game( chưa cập nhật hoàn chỉnh ở popUp)</w:t>
       </w:r>
-      <w:bookmarkStart w:id="0" w:name="_GoBack"/>
-      <w:bookmarkEnd w:id="0"/>
     </w:p>
     <w:p>
       <w:r>
@@ -436,11 +457,356 @@
       </w:rPr>
     </w:lvl>
   </w:abstractNum>
+  <w:abstractNum w:abstractNumId="2" w15:restartNumberingAfterBreak="0">
+    <w:nsid w:val="24AB782C"/>
+    <w:multiLevelType w:val="hybridMultilevel"/>
+    <w:tmpl w:val="A57C099A"/>
+    <w:lvl w:ilvl="0" w:tplc="8C0C220C">
+      <w:numFmt w:val="bullet"/>
+      <w:lvlText w:val="-"/>
+      <w:lvlJc w:val="left"/>
+      <w:pPr>
+        <w:ind w:left="1440" w:hanging="360"/>
+      </w:pPr>
+      <w:rPr>
+        <w:rFonts w:ascii="Calibri" w:eastAsiaTheme="minorHAnsi" w:hAnsi="Calibri" w:cs="Calibri" w:hint="default"/>
+      </w:rPr>
+    </w:lvl>
+    <w:lvl w:ilvl="1" w:tplc="04090003" w:tentative="1">
+      <w:start w:val="1"/>
+      <w:numFmt w:val="bullet"/>
+      <w:lvlText w:val="o"/>
+      <w:lvlJc w:val="left"/>
+      <w:pPr>
+        <w:ind w:left="2160" w:hanging="360"/>
+      </w:pPr>
+      <w:rPr>
+        <w:rFonts w:ascii="Courier New" w:hAnsi="Courier New" w:cs="Courier New" w:hint="default"/>
+      </w:rPr>
+    </w:lvl>
+    <w:lvl w:ilvl="2" w:tplc="04090005" w:tentative="1">
+      <w:start w:val="1"/>
+      <w:numFmt w:val="bullet"/>
+      <w:lvlText w:val=""/>
+      <w:lvlJc w:val="left"/>
+      <w:pPr>
+        <w:ind w:left="2880" w:hanging="360"/>
+      </w:pPr>
+      <w:rPr>
+        <w:rFonts w:ascii="Wingdings" w:hAnsi="Wingdings" w:hint="default"/>
+      </w:rPr>
+    </w:lvl>
+    <w:lvl w:ilvl="3" w:tplc="04090001" w:tentative="1">
+      <w:start w:val="1"/>
+      <w:numFmt w:val="bullet"/>
+      <w:lvlText w:val=""/>
+      <w:lvlJc w:val="left"/>
+      <w:pPr>
+        <w:ind w:left="3600" w:hanging="360"/>
+      </w:pPr>
+      <w:rPr>
+        <w:rFonts w:ascii="Symbol" w:hAnsi="Symbol" w:hint="default"/>
+      </w:rPr>
+    </w:lvl>
+    <w:lvl w:ilvl="4" w:tplc="04090003" w:tentative="1">
+      <w:start w:val="1"/>
+      <w:numFmt w:val="bullet"/>
+      <w:lvlText w:val="o"/>
+      <w:lvlJc w:val="left"/>
+      <w:pPr>
+        <w:ind w:left="4320" w:hanging="360"/>
+      </w:pPr>
+      <w:rPr>
+        <w:rFonts w:ascii="Courier New" w:hAnsi="Courier New" w:cs="Courier New" w:hint="default"/>
+      </w:rPr>
+    </w:lvl>
+    <w:lvl w:ilvl="5" w:tplc="04090005" w:tentative="1">
+      <w:start w:val="1"/>
+      <w:numFmt w:val="bullet"/>
+      <w:lvlText w:val=""/>
+      <w:lvlJc w:val="left"/>
+      <w:pPr>
+        <w:ind w:left="5040" w:hanging="360"/>
+      </w:pPr>
+      <w:rPr>
+        <w:rFonts w:ascii="Wingdings" w:hAnsi="Wingdings" w:hint="default"/>
+      </w:rPr>
+    </w:lvl>
+    <w:lvl w:ilvl="6" w:tplc="04090001" w:tentative="1">
+      <w:start w:val="1"/>
+      <w:numFmt w:val="bullet"/>
+      <w:lvlText w:val=""/>
+      <w:lvlJc w:val="left"/>
+      <w:pPr>
+        <w:ind w:left="5760" w:hanging="360"/>
+      </w:pPr>
+      <w:rPr>
+        <w:rFonts w:ascii="Symbol" w:hAnsi="Symbol" w:hint="default"/>
+      </w:rPr>
+    </w:lvl>
+    <w:lvl w:ilvl="7" w:tplc="04090003" w:tentative="1">
+      <w:start w:val="1"/>
+      <w:numFmt w:val="bullet"/>
+      <w:lvlText w:val="o"/>
+      <w:lvlJc w:val="left"/>
+      <w:pPr>
+        <w:ind w:left="6480" w:hanging="360"/>
+      </w:pPr>
+      <w:rPr>
+        <w:rFonts w:ascii="Courier New" w:hAnsi="Courier New" w:cs="Courier New" w:hint="default"/>
+      </w:rPr>
+    </w:lvl>
+    <w:lvl w:ilvl="8" w:tplc="04090005" w:tentative="1">
+      <w:start w:val="1"/>
+      <w:numFmt w:val="bullet"/>
+      <w:lvlText w:val=""/>
+      <w:lvlJc w:val="left"/>
+      <w:pPr>
+        <w:ind w:left="7200" w:hanging="360"/>
+      </w:pPr>
+      <w:rPr>
+        <w:rFonts w:ascii="Wingdings" w:hAnsi="Wingdings" w:hint="default"/>
+      </w:rPr>
+    </w:lvl>
+  </w:abstractNum>
+  <w:abstractNum w:abstractNumId="3" w15:restartNumberingAfterBreak="0">
+    <w:nsid w:val="25A5777F"/>
+    <w:multiLevelType w:val="hybridMultilevel"/>
+    <w:tmpl w:val="216A3ABC"/>
+    <w:lvl w:ilvl="0" w:tplc="D998563E">
+      <w:numFmt w:val="bullet"/>
+      <w:lvlText w:val="-"/>
+      <w:lvlJc w:val="left"/>
+      <w:pPr>
+        <w:ind w:left="720" w:hanging="360"/>
+      </w:pPr>
+      <w:rPr>
+        <w:rFonts w:ascii="Calibri" w:eastAsiaTheme="minorHAnsi" w:hAnsi="Calibri" w:cs="Calibri" w:hint="default"/>
+      </w:rPr>
+    </w:lvl>
+    <w:lvl w:ilvl="1" w:tplc="04090003" w:tentative="1">
+      <w:start w:val="1"/>
+      <w:numFmt w:val="bullet"/>
+      <w:lvlText w:val="o"/>
+      <w:lvlJc w:val="left"/>
+      <w:pPr>
+        <w:ind w:left="1440" w:hanging="360"/>
+      </w:pPr>
+      <w:rPr>
+        <w:rFonts w:ascii="Courier New" w:hAnsi="Courier New" w:cs="Courier New" w:hint="default"/>
+      </w:rPr>
+    </w:lvl>
+    <w:lvl w:ilvl="2" w:tplc="04090005" w:tentative="1">
+      <w:start w:val="1"/>
+      <w:numFmt w:val="bullet"/>
+      <w:lvlText w:val=""/>
+      <w:lvlJc w:val="left"/>
+      <w:pPr>
+        <w:ind w:left="2160" w:hanging="360"/>
+      </w:pPr>
+      <w:rPr>
+        <w:rFonts w:ascii="Wingdings" w:hAnsi="Wingdings" w:hint="default"/>
+      </w:rPr>
+    </w:lvl>
+    <w:lvl w:ilvl="3" w:tplc="04090001" w:tentative="1">
+      <w:start w:val="1"/>
+      <w:numFmt w:val="bullet"/>
+      <w:lvlText w:val=""/>
+      <w:lvlJc w:val="left"/>
+      <w:pPr>
+        <w:ind w:left="2880" w:hanging="360"/>
+      </w:pPr>
+      <w:rPr>
+        <w:rFonts w:ascii="Symbol" w:hAnsi="Symbol" w:hint="default"/>
+      </w:rPr>
+    </w:lvl>
+    <w:lvl w:ilvl="4" w:tplc="04090003" w:tentative="1">
+      <w:start w:val="1"/>
+      <w:numFmt w:val="bullet"/>
+      <w:lvlText w:val="o"/>
+      <w:lvlJc w:val="left"/>
+      <w:pPr>
+        <w:ind w:left="3600" w:hanging="360"/>
+      </w:pPr>
+      <w:rPr>
+        <w:rFonts w:ascii="Courier New" w:hAnsi="Courier New" w:cs="Courier New" w:hint="default"/>
+      </w:rPr>
+    </w:lvl>
+    <w:lvl w:ilvl="5" w:tplc="04090005" w:tentative="1">
+      <w:start w:val="1"/>
+      <w:numFmt w:val="bullet"/>
+      <w:lvlText w:val=""/>
+      <w:lvlJc w:val="left"/>
+      <w:pPr>
+        <w:ind w:left="4320" w:hanging="360"/>
+      </w:pPr>
+      <w:rPr>
+        <w:rFonts w:ascii="Wingdings" w:hAnsi="Wingdings" w:hint="default"/>
+      </w:rPr>
+    </w:lvl>
+    <w:lvl w:ilvl="6" w:tplc="04090001" w:tentative="1">
+      <w:start w:val="1"/>
+      <w:numFmt w:val="bullet"/>
+      <w:lvlText w:val=""/>
+      <w:lvlJc w:val="left"/>
+      <w:pPr>
+        <w:ind w:left="5040" w:hanging="360"/>
+      </w:pPr>
+      <w:rPr>
+        <w:rFonts w:ascii="Symbol" w:hAnsi="Symbol" w:hint="default"/>
+      </w:rPr>
+    </w:lvl>
+    <w:lvl w:ilvl="7" w:tplc="04090003" w:tentative="1">
+      <w:start w:val="1"/>
+      <w:numFmt w:val="bullet"/>
+      <w:lvlText w:val="o"/>
+      <w:lvlJc w:val="left"/>
+      <w:pPr>
+        <w:ind w:left="5760" w:hanging="360"/>
+      </w:pPr>
+      <w:rPr>
+        <w:rFonts w:ascii="Courier New" w:hAnsi="Courier New" w:cs="Courier New" w:hint="default"/>
+      </w:rPr>
+    </w:lvl>
+    <w:lvl w:ilvl="8" w:tplc="04090005" w:tentative="1">
+      <w:start w:val="1"/>
+      <w:numFmt w:val="bullet"/>
+      <w:lvlText w:val=""/>
+      <w:lvlJc w:val="left"/>
+      <w:pPr>
+        <w:ind w:left="6480" w:hanging="360"/>
+      </w:pPr>
+      <w:rPr>
+        <w:rFonts w:ascii="Wingdings" w:hAnsi="Wingdings" w:hint="default"/>
+      </w:rPr>
+    </w:lvl>
+  </w:abstractNum>
+  <w:abstractNum w:abstractNumId="4" w15:restartNumberingAfterBreak="0">
+    <w:nsid w:val="2B7019ED"/>
+    <w:multiLevelType w:val="hybridMultilevel"/>
+    <w:tmpl w:val="214A9A22"/>
+    <w:lvl w:ilvl="0" w:tplc="80387112">
+      <w:numFmt w:val="bullet"/>
+      <w:lvlText w:val="-"/>
+      <w:lvlJc w:val="left"/>
+      <w:pPr>
+        <w:ind w:left="1080" w:hanging="360"/>
+      </w:pPr>
+      <w:rPr>
+        <w:rFonts w:ascii="Calibri" w:eastAsiaTheme="minorHAnsi" w:hAnsi="Calibri" w:cs="Calibri" w:hint="default"/>
+      </w:rPr>
+    </w:lvl>
+    <w:lvl w:ilvl="1" w:tplc="04090003" w:tentative="1">
+      <w:start w:val="1"/>
+      <w:numFmt w:val="bullet"/>
+      <w:lvlText w:val="o"/>
+      <w:lvlJc w:val="left"/>
+      <w:pPr>
+        <w:ind w:left="1800" w:hanging="360"/>
+      </w:pPr>
+      <w:rPr>
+        <w:rFonts w:ascii="Courier New" w:hAnsi="Courier New" w:cs="Courier New" w:hint="default"/>
+      </w:rPr>
+    </w:lvl>
+    <w:lvl w:ilvl="2" w:tplc="04090005" w:tentative="1">
+      <w:start w:val="1"/>
+      <w:numFmt w:val="bullet"/>
+      <w:lvlText w:val=""/>
+      <w:lvlJc w:val="left"/>
+      <w:pPr>
+        <w:ind w:left="2520" w:hanging="360"/>
+      </w:pPr>
+      <w:rPr>
+        <w:rFonts w:ascii="Wingdings" w:hAnsi="Wingdings" w:hint="default"/>
+      </w:rPr>
+    </w:lvl>
+    <w:lvl w:ilvl="3" w:tplc="04090001" w:tentative="1">
+      <w:start w:val="1"/>
+      <w:numFmt w:val="bullet"/>
+      <w:lvlText w:val=""/>
+      <w:lvlJc w:val="left"/>
+      <w:pPr>
+        <w:ind w:left="3240" w:hanging="360"/>
+      </w:pPr>
+      <w:rPr>
+        <w:rFonts w:ascii="Symbol" w:hAnsi="Symbol" w:hint="default"/>
+      </w:rPr>
+    </w:lvl>
+    <w:lvl w:ilvl="4" w:tplc="04090003" w:tentative="1">
+      <w:start w:val="1"/>
+      <w:numFmt w:val="bullet"/>
+      <w:lvlText w:val="o"/>
+      <w:lvlJc w:val="left"/>
+      <w:pPr>
+        <w:ind w:left="3960" w:hanging="360"/>
+      </w:pPr>
+      <w:rPr>
+        <w:rFonts w:ascii="Courier New" w:hAnsi="Courier New" w:cs="Courier New" w:hint="default"/>
+      </w:rPr>
+    </w:lvl>
+    <w:lvl w:ilvl="5" w:tplc="04090005" w:tentative="1">
+      <w:start w:val="1"/>
+      <w:numFmt w:val="bullet"/>
+      <w:lvlText w:val=""/>
+      <w:lvlJc w:val="left"/>
+      <w:pPr>
+        <w:ind w:left="4680" w:hanging="360"/>
+      </w:pPr>
+      <w:rPr>
+        <w:rFonts w:ascii="Wingdings" w:hAnsi="Wingdings" w:hint="default"/>
+      </w:rPr>
+    </w:lvl>
+    <w:lvl w:ilvl="6" w:tplc="04090001" w:tentative="1">
+      <w:start w:val="1"/>
+      <w:numFmt w:val="bullet"/>
+      <w:lvlText w:val=""/>
+      <w:lvlJc w:val="left"/>
+      <w:pPr>
+        <w:ind w:left="5400" w:hanging="360"/>
+      </w:pPr>
+      <w:rPr>
+        <w:rFonts w:ascii="Symbol" w:hAnsi="Symbol" w:hint="default"/>
+      </w:rPr>
+    </w:lvl>
+    <w:lvl w:ilvl="7" w:tplc="04090003" w:tentative="1">
+      <w:start w:val="1"/>
+      <w:numFmt w:val="bullet"/>
+      <w:lvlText w:val="o"/>
+      <w:lvlJc w:val="left"/>
+      <w:pPr>
+        <w:ind w:left="6120" w:hanging="360"/>
+      </w:pPr>
+      <w:rPr>
+        <w:rFonts w:ascii="Courier New" w:hAnsi="Courier New" w:cs="Courier New" w:hint="default"/>
+      </w:rPr>
+    </w:lvl>
+    <w:lvl w:ilvl="8" w:tplc="04090005" w:tentative="1">
+      <w:start w:val="1"/>
+      <w:numFmt w:val="bullet"/>
+      <w:lvlText w:val=""/>
+      <w:lvlJc w:val="left"/>
+      <w:pPr>
+        <w:ind w:left="6840" w:hanging="360"/>
+      </w:pPr>
+      <w:rPr>
+        <w:rFonts w:ascii="Wingdings" w:hAnsi="Wingdings" w:hint="default"/>
+      </w:rPr>
+    </w:lvl>
+  </w:abstractNum>
   <w:num w:numId="1">
     <w:abstractNumId w:val="1"/>
   </w:num>
   <w:num w:numId="2">
     <w:abstractNumId w:val="0"/>
+  </w:num>
+  <w:num w:numId="3">
+    <w:abstractNumId w:val="2"/>
+  </w:num>
+  <w:num w:numId="4">
+    <w:abstractNumId w:val="3"/>
+  </w:num>
+  <w:num w:numId="5">
+    <w:abstractNumId w:val="4"/>
   </w:num>
 </w:numbering>
 </file>

</xml_diff>

<commit_message>
Sua loi nguoi choi bi kick, roi bang ma thanh chat va user online van con
</commit_message>
<xml_diff>
--- a/CHANGELOG.docx
+++ b/CHANGELOG.docx
@@ -4,19 +4,7 @@
   <w:body>
     <w:p>
       <w:r>
-        <w:t>2018/09/0</w:t>
-      </w:r>
-      <w:r>
-        <w:t>6</w:t>
-      </w:r>
-      <w:r>
-        <w:t xml:space="preserve"> : 1</w:t>
-      </w:r>
-      <w:r>
-        <w:t>3h51</w:t>
-      </w:r>
-      <w:r>
-        <w:t>: doannd2</w:t>
+        <w:t>2018/09/06 : doannd2</w:t>
       </w:r>
     </w:p>
     <w:p>
@@ -30,10 +18,21 @@
       <w:r>
         <w:t>Sửa lỗi liên quan đến cheat tài nguyên</w:t>
       </w:r>
+    </w:p>
+    <w:p>
+      <w:pPr>
+        <w:pStyle w:val="ListParagraph"/>
+        <w:numPr>
+          <w:ilvl w:val="0"/>
+          <w:numId w:val="5"/>
+        </w:numPr>
+      </w:pPr>
+      <w:r>
+        <w:t>Sửa lỗi người chơi bị kick, rời bang mà thanh chat, user online vẫn còn</w:t>
+      </w:r>
       <w:bookmarkStart w:id="0" w:name="_GoBack"/>
       <w:bookmarkEnd w:id="0"/>
     </w:p>
-    <w:p/>
     <w:p>
       <w:r>
         <w:t>2018/09/04 : 19h21: doannd2</w:t>

</xml_diff>

<commit_message>
Hien thi luong quan khi xme nha trai linh
</commit_message>
<xml_diff>
--- a/CHANGELOG.docx
+++ b/CHANGELOG.docx
@@ -2,6 +2,25 @@
 <file path=word/document.xml><?xml version="1.0" encoding="utf-8"?>
 <w:document xmlns:wpc="http://schemas.microsoft.com/office/word/2010/wordprocessingCanvas" xmlns:cx="http://schemas.microsoft.com/office/drawing/2014/chartex" xmlns:cx1="http://schemas.microsoft.com/office/drawing/2015/9/8/chartex" xmlns:mc="http://schemas.openxmlformats.org/markup-compatibility/2006" xmlns:o="urn:schemas-microsoft-com:office:office" xmlns:r="http://schemas.openxmlformats.org/officeDocument/2006/relationships" xmlns:m="http://schemas.openxmlformats.org/officeDocument/2006/math" xmlns:v="urn:schemas-microsoft-com:vml" xmlns:wp14="http://schemas.microsoft.com/office/word/2010/wordprocessingDrawing" xmlns:wp="http://schemas.openxmlformats.org/drawingml/2006/wordprocessingDrawing" xmlns:w10="urn:schemas-microsoft-com:office:word" xmlns:w="http://schemas.openxmlformats.org/wordprocessingml/2006/main" xmlns:w14="http://schemas.microsoft.com/office/word/2010/wordml" xmlns:w15="http://schemas.microsoft.com/office/word/2012/wordml" xmlns:w16se="http://schemas.microsoft.com/office/word/2015/wordml/symex" xmlns:wpg="http://schemas.microsoft.com/office/word/2010/wordprocessingGroup" xmlns:wpi="http://schemas.microsoft.com/office/word/2010/wordprocessingInk" xmlns:wne="http://schemas.microsoft.com/office/word/2006/wordml" xmlns:wps="http://schemas.microsoft.com/office/word/2010/wordprocessingShape" mc:Ignorable="w14 w15 w16se wp14">
   <w:body>
+    <w:p>
+      <w:r>
+        <w:t>2018/09/07: doannd2</w:t>
+      </w:r>
+    </w:p>
+    <w:p>
+      <w:pPr>
+        <w:pStyle w:val="ListParagraph"/>
+        <w:numPr>
+          <w:ilvl w:val="0"/>
+          <w:numId w:val="6"/>
+        </w:numPr>
+      </w:pPr>
+      <w:r>
+        <w:t>Hiển thị lượng quân khi xem nhà trại lính</w:t>
+      </w:r>
+      <w:bookmarkStart w:id="0" w:name="_GoBack"/>
+      <w:bookmarkEnd w:id="0"/>
+    </w:p>
     <w:p>
       <w:r>
         <w:t>2018/09/06 : doannd2</w:t>
@@ -30,8 +49,6 @@
       <w:r>
         <w:t>Sửa lỗi người chơi bị kick, rời bang mà thanh chat, user online vẫn còn</w:t>
       </w:r>
-      <w:bookmarkStart w:id="0" w:name="_GoBack"/>
-      <w:bookmarkEnd w:id="0"/>
     </w:p>
     <w:p>
       <w:r>
@@ -792,6 +809,118 @@
       </w:rPr>
     </w:lvl>
   </w:abstractNum>
+  <w:abstractNum w:abstractNumId="5" w15:restartNumberingAfterBreak="0">
+    <w:nsid w:val="7DA27348"/>
+    <w:multiLevelType w:val="hybridMultilevel"/>
+    <w:tmpl w:val="E43AFFB4"/>
+    <w:lvl w:ilvl="0" w:tplc="ABBCCBB8">
+      <w:numFmt w:val="bullet"/>
+      <w:lvlText w:val="-"/>
+      <w:lvlJc w:val="left"/>
+      <w:pPr>
+        <w:ind w:left="1080" w:hanging="360"/>
+      </w:pPr>
+      <w:rPr>
+        <w:rFonts w:ascii="Calibri" w:eastAsiaTheme="minorHAnsi" w:hAnsi="Calibri" w:cs="Calibri" w:hint="default"/>
+      </w:rPr>
+    </w:lvl>
+    <w:lvl w:ilvl="1" w:tplc="04090003" w:tentative="1">
+      <w:start w:val="1"/>
+      <w:numFmt w:val="bullet"/>
+      <w:lvlText w:val="o"/>
+      <w:lvlJc w:val="left"/>
+      <w:pPr>
+        <w:ind w:left="1800" w:hanging="360"/>
+      </w:pPr>
+      <w:rPr>
+        <w:rFonts w:ascii="Courier New" w:hAnsi="Courier New" w:cs="Courier New" w:hint="default"/>
+      </w:rPr>
+    </w:lvl>
+    <w:lvl w:ilvl="2" w:tplc="04090005" w:tentative="1">
+      <w:start w:val="1"/>
+      <w:numFmt w:val="bullet"/>
+      <w:lvlText w:val=""/>
+      <w:lvlJc w:val="left"/>
+      <w:pPr>
+        <w:ind w:left="2520" w:hanging="360"/>
+      </w:pPr>
+      <w:rPr>
+        <w:rFonts w:ascii="Wingdings" w:hAnsi="Wingdings" w:hint="default"/>
+      </w:rPr>
+    </w:lvl>
+    <w:lvl w:ilvl="3" w:tplc="04090001" w:tentative="1">
+      <w:start w:val="1"/>
+      <w:numFmt w:val="bullet"/>
+      <w:lvlText w:val=""/>
+      <w:lvlJc w:val="left"/>
+      <w:pPr>
+        <w:ind w:left="3240" w:hanging="360"/>
+      </w:pPr>
+      <w:rPr>
+        <w:rFonts w:ascii="Symbol" w:hAnsi="Symbol" w:hint="default"/>
+      </w:rPr>
+    </w:lvl>
+    <w:lvl w:ilvl="4" w:tplc="04090003" w:tentative="1">
+      <w:start w:val="1"/>
+      <w:numFmt w:val="bullet"/>
+      <w:lvlText w:val="o"/>
+      <w:lvlJc w:val="left"/>
+      <w:pPr>
+        <w:ind w:left="3960" w:hanging="360"/>
+      </w:pPr>
+      <w:rPr>
+        <w:rFonts w:ascii="Courier New" w:hAnsi="Courier New" w:cs="Courier New" w:hint="default"/>
+      </w:rPr>
+    </w:lvl>
+    <w:lvl w:ilvl="5" w:tplc="04090005" w:tentative="1">
+      <w:start w:val="1"/>
+      <w:numFmt w:val="bullet"/>
+      <w:lvlText w:val=""/>
+      <w:lvlJc w:val="left"/>
+      <w:pPr>
+        <w:ind w:left="4680" w:hanging="360"/>
+      </w:pPr>
+      <w:rPr>
+        <w:rFonts w:ascii="Wingdings" w:hAnsi="Wingdings" w:hint="default"/>
+      </w:rPr>
+    </w:lvl>
+    <w:lvl w:ilvl="6" w:tplc="04090001" w:tentative="1">
+      <w:start w:val="1"/>
+      <w:numFmt w:val="bullet"/>
+      <w:lvlText w:val=""/>
+      <w:lvlJc w:val="left"/>
+      <w:pPr>
+        <w:ind w:left="5400" w:hanging="360"/>
+      </w:pPr>
+      <w:rPr>
+        <w:rFonts w:ascii="Symbol" w:hAnsi="Symbol" w:hint="default"/>
+      </w:rPr>
+    </w:lvl>
+    <w:lvl w:ilvl="7" w:tplc="04090003" w:tentative="1">
+      <w:start w:val="1"/>
+      <w:numFmt w:val="bullet"/>
+      <w:lvlText w:val="o"/>
+      <w:lvlJc w:val="left"/>
+      <w:pPr>
+        <w:ind w:left="6120" w:hanging="360"/>
+      </w:pPr>
+      <w:rPr>
+        <w:rFonts w:ascii="Courier New" w:hAnsi="Courier New" w:cs="Courier New" w:hint="default"/>
+      </w:rPr>
+    </w:lvl>
+    <w:lvl w:ilvl="8" w:tplc="04090005" w:tentative="1">
+      <w:start w:val="1"/>
+      <w:numFmt w:val="bullet"/>
+      <w:lvlText w:val=""/>
+      <w:lvlJc w:val="left"/>
+      <w:pPr>
+        <w:ind w:left="6840" w:hanging="360"/>
+      </w:pPr>
+      <w:rPr>
+        <w:rFonts w:ascii="Wingdings" w:hAnsi="Wingdings" w:hint="default"/>
+      </w:rPr>
+    </w:lvl>
+  </w:abstractNum>
   <w:num w:numId="1">
     <w:abstractNumId w:val="1"/>
   </w:num>
@@ -806,6 +935,9 @@
   </w:num>
   <w:num w:numId="5">
     <w:abstractNumId w:val="4"/>
+  </w:num>
+  <w:num w:numId="6">
+    <w:abstractNumId w:val="5"/>
   </w:num>
 </w:numbering>
 </file>

</xml_diff>

<commit_message>
hien thi so luong linh, linh mo khoa, con trinh mo khoa khi xem thong tin hoac nang cap cong trinh
</commit_message>
<xml_diff>
--- a/CHANGELOG.docx
+++ b/CHANGELOG.docx
@@ -16,10 +16,19 @@
         </w:numPr>
       </w:pPr>
       <w:r>
-        <w:t>Hiển thị lượng quân khi xem nhà trại lính</w:t>
+        <w:t xml:space="preserve">Hiển thị </w:t>
+      </w:r>
+      <w:r>
+        <w:t>Content: lượ</w:t>
+      </w:r>
+      <w:r>
+        <w:t>ng lính hiện tại, lính mở khóa, công trình mở khóa,.. khi nhấn xem thông tin hoặc</w:t>
       </w:r>
       <w:bookmarkStart w:id="0" w:name="_GoBack"/>
       <w:bookmarkEnd w:id="0"/>
+      <w:r>
+        <w:t xml:space="preserve"> nâng cấp công trình</w:t>
+      </w:r>
     </w:p>
     <w:p>
       <w:r>

</xml_diff>

<commit_message>
Chi tiet xem CHANGLOG.docx
</commit_message>
<xml_diff>
--- a/CHANGELOG.docx
+++ b/CHANGELOG.docx
@@ -22,13 +22,42 @@
         <w:t>Content: lượ</w:t>
       </w:r>
       <w:r>
-        <w:t>ng lính hiện tại, lính mở khóa, công trình mở khóa,.. khi nhấn xem thông tin hoặc</w:t>
+        <w:t>ng lính hiện tại, lính mở khóa, công trình mở khóa,.. khi nhấn xem thông tin hoặc nâng cấp công trình</w:t>
+      </w:r>
+    </w:p>
+    <w:p>
+      <w:pPr>
+        <w:pStyle w:val="ListParagraph"/>
+        <w:numPr>
+          <w:ilvl w:val="0"/>
+          <w:numId w:val="6"/>
+        </w:numPr>
+      </w:pPr>
+      <w:r>
+        <w:t>Sửa các lỗi liên quan đến xây nhà, nâng cấp bằng G</w:t>
+      </w:r>
+    </w:p>
+    <w:p>
+      <w:r>
+        <w:t xml:space="preserve">2018/09/07: </w:t>
+      </w:r>
+      <w:r>
+        <w:t>hoant6</w:t>
+      </w:r>
+    </w:p>
+    <w:p>
+      <w:pPr>
+        <w:pStyle w:val="ListParagraph"/>
+        <w:numPr>
+          <w:ilvl w:val="0"/>
+          <w:numId w:val="6"/>
+        </w:numPr>
+      </w:pPr>
+      <w:r>
+        <w:t>Sửa lỗi lính chạy ra trùng hình nhau làm không nhìn được đủ lính</w:t>
       </w:r>
       <w:bookmarkStart w:id="0" w:name="_GoBack"/>
       <w:bookmarkEnd w:id="0"/>
-      <w:r>
-        <w:t xml:space="preserve"> nâng cấp công trình</w:t>
-      </w:r>
     </w:p>
     <w:p>
       <w:r>

</xml_diff>

<commit_message>
Sua loi va them hieu ung
</commit_message>
<xml_diff>
--- a/CHANGELOG.docx
+++ b/CHANGELOG.docx
@@ -4,7 +4,7 @@
   <w:body>
     <w:p>
       <w:r>
-        <w:t>2018/09/07: doannd2</w:t>
+        <w:t>2018/09/10: doannd2</w:t>
       </w:r>
     </w:p>
     <w:p>
@@ -16,13 +16,10 @@
         </w:numPr>
       </w:pPr>
       <w:r>
-        <w:t xml:space="preserve">Hiển thị </w:t>
-      </w:r>
-      <w:r>
-        <w:t>Content: lượ</w:t>
-      </w:r>
-      <w:r>
-        <w:t>ng lính hiện tại, lính mở khóa, công trình mở khóa,.. khi nhấn xem thông tin hoặc nâng cấp công trình</w:t>
+        <w:t>Thay đổi hiệu ứng</w:t>
+      </w:r>
+      <w:r>
+        <w:t xml:space="preserve"> cho pup Up thông báo</w:t>
       </w:r>
     </w:p>
     <w:p>
@@ -34,15 +31,14 @@
         </w:numPr>
       </w:pPr>
       <w:r>
-        <w:t>Sửa các lỗi liên quan đến xây nhà, nâng cấp bằng G</w:t>
-      </w:r>
-    </w:p>
-    <w:p>
-      <w:r>
-        <w:t xml:space="preserve">2018/09/07: </w:t>
-      </w:r>
-      <w:r>
-        <w:t>hoant6</w:t>
+        <w:t>Sửa lỗi hủy xây qua coin/ hủy nâng cấp qua coi bị mất nhà</w:t>
+      </w:r>
+      <w:bookmarkStart w:id="0" w:name="_GoBack"/>
+      <w:bookmarkEnd w:id="0"/>
+    </w:p>
+    <w:p>
+      <w:r>
+        <w:t>2018/09/07: doannd2</w:t>
       </w:r>
     </w:p>
     <w:p>
@@ -54,10 +50,43 @@
         </w:numPr>
       </w:pPr>
       <w:r>
+        <w:t xml:space="preserve">Hiển thị </w:t>
+      </w:r>
+      <w:r>
+        <w:t>Content: lượ</w:t>
+      </w:r>
+      <w:r>
+        <w:t>ng lính hiện tại, lính mở khóa, công trình mở khóa,.. khi nhấn xem thông tin hoặc nâng cấp công trình</w:t>
+      </w:r>
+    </w:p>
+    <w:p>
+      <w:pPr>
+        <w:pStyle w:val="ListParagraph"/>
+        <w:numPr>
+          <w:ilvl w:val="0"/>
+          <w:numId w:val="6"/>
+        </w:numPr>
+      </w:pPr>
+      <w:r>
+        <w:t>Sửa các lỗi liên quan đến xây nhà, nâng cấp bằng G</w:t>
+      </w:r>
+    </w:p>
+    <w:p>
+      <w:r>
+        <w:t>2018/09/07: hoant6</w:t>
+      </w:r>
+    </w:p>
+    <w:p>
+      <w:pPr>
+        <w:pStyle w:val="ListParagraph"/>
+        <w:numPr>
+          <w:ilvl w:val="0"/>
+          <w:numId w:val="6"/>
+        </w:numPr>
+      </w:pPr>
+      <w:r>
         <w:t>Sửa lỗi lính chạy ra trùng hình nhau làm không nhìn được đủ lính</w:t>
       </w:r>
-      <w:bookmarkStart w:id="0" w:name="_GoBack"/>
-      <w:bookmarkEnd w:id="0"/>
     </w:p>
     <w:p>
       <w:r>

</xml_diff>

<commit_message>
Bo schedule trong thu hoach tai nguyen va thay bang set time ou
</commit_message>
<xml_diff>
--- a/CHANGELOG.docx
+++ b/CHANGELOG.docx
@@ -7,7 +7,7 @@
         <w:t>2018/09/1</w:t>
       </w:r>
       <w:r>
-        <w:t>1</w:t>
+        <w:t>2</w:t>
       </w:r>
       <w:r>
         <w:t>: doannd2</w:t>
@@ -22,36 +22,59 @@
         </w:numPr>
       </w:pPr>
       <w:r>
-        <w:t>Thêm GUI kinh nghiệm, gui quân lính</w:t>
-      </w:r>
-    </w:p>
-    <w:p>
-      <w:pPr>
-        <w:pStyle w:val="ListParagraph"/>
-        <w:numPr>
-          <w:ilvl w:val="0"/>
-          <w:numId w:val="6"/>
-        </w:numPr>
-      </w:pPr>
-      <w:r>
-        <w:t>Cửa sổ thông báo hủy xây/ nâng cấp nhận 1 nửa tài nguyên</w:t>
-      </w:r>
-    </w:p>
-    <w:p>
-      <w:pPr>
-        <w:pStyle w:val="ListParagraph"/>
-        <w:numPr>
-          <w:ilvl w:val="0"/>
-          <w:numId w:val="6"/>
-        </w:numPr>
-      </w:pPr>
-      <w:r>
-        <w:t>Cache user name vào bộ nhớ</w:t>
+        <w:t>Bỏ schedule cho thu hoạch, thay bằng setTimeOut</w:t>
       </w:r>
       <w:bookmarkStart w:id="0" w:name="_GoBack"/>
       <w:bookmarkEnd w:id="0"/>
     </w:p>
     <w:p>
+      <w:r>
+        <w:t>2018/09/1</w:t>
+      </w:r>
+      <w:r>
+        <w:t>1</w:t>
+      </w:r>
+      <w:r>
+        <w:t>: doannd2</w:t>
+      </w:r>
+    </w:p>
+    <w:p>
+      <w:pPr>
+        <w:pStyle w:val="ListParagraph"/>
+        <w:numPr>
+          <w:ilvl w:val="0"/>
+          <w:numId w:val="6"/>
+        </w:numPr>
+      </w:pPr>
+      <w:r>
+        <w:t>Thêm GUI kinh nghiệm, gui quân lính</w:t>
+      </w:r>
+    </w:p>
+    <w:p>
+      <w:pPr>
+        <w:pStyle w:val="ListParagraph"/>
+        <w:numPr>
+          <w:ilvl w:val="0"/>
+          <w:numId w:val="6"/>
+        </w:numPr>
+      </w:pPr>
+      <w:r>
+        <w:t>Cửa sổ thông báo hủy xây/ nâng cấp nhận 1 nửa tài nguyên</w:t>
+      </w:r>
+    </w:p>
+    <w:p>
+      <w:pPr>
+        <w:pStyle w:val="ListParagraph"/>
+        <w:numPr>
+          <w:ilvl w:val="0"/>
+          <w:numId w:val="6"/>
+        </w:numPr>
+      </w:pPr>
+      <w:r>
+        <w:t>Cache user name vào bộ nhớ</w:t>
+      </w:r>
+    </w:p>
+    <w:p>
       <w:pPr>
         <w:ind w:left="720"/>
       </w:pPr>
@@ -317,6 +340,7 @@
     </w:p>
     <w:p>
       <w:r>
+        <w:lastRenderedPageBreak/>
         <w:t>2018/08/29 : 14h25</w:t>
       </w:r>
       <w:r>
@@ -332,7 +356,6 @@
         </w:numPr>
       </w:pPr>
       <w:r>
-        <w:lastRenderedPageBreak/>
         <w:t>Cập nhật tài nguyên cho các mỏ khi nhấn vào xem thông tin (từ build 2 đã có cập nhật nhưng giờ xem lại không còn)</w:t>
       </w:r>
     </w:p>

</xml_diff>